<commit_message>
CheckOUT UAT with errors in charges calculation
</commit_message>
<xml_diff>
--- a/UAT Checkout.docx
+++ b/UAT Checkout.docx
@@ -2,6 +2,16 @@
 <file path=word/document.xml><?xml version="1.0" encoding="utf-8"?>
 <w:document xmlns:wpc="http://schemas.microsoft.com/office/word/2010/wordprocessingCanvas" xmlns:mc="http://schemas.openxmlformats.org/markup-compatibility/2006" xmlns:o="urn:schemas-microsoft-com:office:office" xmlns:r="http://schemas.openxmlformats.org/officeDocument/2006/relationships" xmlns:m="http://schemas.openxmlformats.org/officeDocument/2006/math" xmlns:v="urn:schemas-microsoft-com:vml" xmlns:wp14="http://schemas.microsoft.com/office/word/2010/wordprocessingDrawing" xmlns:wp="http://schemas.openxmlformats.org/drawingml/2006/wordprocessingDrawing" xmlns:w10="urn:schemas-microsoft-com:office:word" xmlns:w="http://schemas.openxmlformats.org/wordprocessingml/2006/main" xmlns:w14="http://schemas.microsoft.com/office/word/2010/wordml" xmlns:wpg="http://schemas.microsoft.com/office/word/2010/wordprocessingGroup" xmlns:wpi="http://schemas.microsoft.com/office/word/2010/wordprocessingInk" xmlns:wne="http://schemas.microsoft.com/office/word/2006/wordml" xmlns:wps="http://schemas.microsoft.com/office/word/2010/wordprocessingShape" mc:Ignorable="w14 wp14">
   <w:body>
+    <w:p>
+      <w:pPr>
+        <w:rPr>
+          <w:b/>
+          <w:sz w:val="28"/>
+          <w:szCs w:val="28"/>
+          <w:u w:val="single"/>
+        </w:rPr>
+      </w:pPr>
+    </w:p>
     <w:p>
       <w:pPr>
         <w:rPr>
@@ -331,7 +341,35 @@
               <w:rPr>
                 <w:sz w:val="24"/>
               </w:rPr>
-              <w:t>When a hotel guest wants to check out, it will charge the amount for all services that has been availed by guest. It should ask to enter all required details such as room number, card details. At the end, t has to display the specified amount has been deducted from guest account. In this case it shows only 0.0 instead guest used service he utilize amenties at @free of cost.</w:t>
+              <w:t xml:space="preserve">When a hotel guest wants to check out, it will charge the amount for all services that has been availed by guest. It should ask to enter all required details such as room number, card details. At the end, </w:t>
+            </w:r>
+            <w:proofErr w:type="spellStart"/>
+            <w:r>
+              <w:rPr>
+                <w:sz w:val="24"/>
+              </w:rPr>
+              <w:t>t</w:t>
+            </w:r>
+            <w:proofErr w:type="spellEnd"/>
+            <w:r>
+              <w:rPr>
+                <w:sz w:val="24"/>
+              </w:rPr>
+              <w:t xml:space="preserve"> has to display the specified amount has been deducted from guest account. In this case it shows only 0.0 instead guest used service he utilize </w:t>
+            </w:r>
+            <w:proofErr w:type="spellStart"/>
+            <w:r>
+              <w:rPr>
+                <w:sz w:val="24"/>
+              </w:rPr>
+              <w:t>amenties</w:t>
+            </w:r>
+            <w:proofErr w:type="spellEnd"/>
+            <w:r>
+              <w:rPr>
+                <w:sz w:val="24"/>
+              </w:rPr>
+              <w:t xml:space="preserve"> at @free of cost.</w:t>
             </w:r>
           </w:p>
         </w:tc>
@@ -965,6 +1003,46 @@
           <w:p>
             <w:pPr>
               <w:pStyle w:val="ListParagraph"/>
+              <w:numPr>
+                <w:ilvl w:val="0"/>
+                <w:numId w:val="2"/>
+              </w:numPr>
+              <w:spacing w:line="0" w:lineRule="atLeast"/>
+              <w:jc w:val="both"/>
+              <w:rPr>
+                <w:sz w:val="24"/>
+              </w:rPr>
+            </w:pPr>
+            <w:r>
+              <w:rPr>
+                <w:sz w:val="24"/>
+              </w:rPr>
+              <w:t>Status goes Checkout successful</w:t>
+            </w:r>
+          </w:p>
+          <w:p>
+            <w:pPr>
+              <w:pStyle w:val="ListParagraph"/>
+              <w:numPr>
+                <w:ilvl w:val="0"/>
+                <w:numId w:val="2"/>
+              </w:numPr>
+              <w:spacing w:line="0" w:lineRule="atLeast"/>
+              <w:jc w:val="both"/>
+              <w:rPr>
+                <w:sz w:val="24"/>
+              </w:rPr>
+            </w:pPr>
+            <w:r>
+              <w:rPr>
+                <w:sz w:val="24"/>
+              </w:rPr>
+              <w:t>Room status has to be ready</w:t>
+            </w:r>
+          </w:p>
+          <w:p>
+            <w:pPr>
+              <w:pStyle w:val="ListParagraph"/>
               <w:spacing w:line="0" w:lineRule="atLeast"/>
               <w:ind w:left="960"/>
               <w:jc w:val="both"/>
@@ -1223,6 +1301,13 @@
               </w:rPr>
               <w:t>use case is correct</w:t>
             </w:r>
+            <w:r>
+              <w:rPr>
+                <w:rFonts w:ascii="Times New Roman" w:eastAsia="Times New Roman" w:hAnsi="Times New Roman"/>
+                <w:sz w:val="24"/>
+              </w:rPr>
+              <w:t xml:space="preserve"> But, the result is not suitable for application.</w:t>
+            </w:r>
           </w:p>
         </w:tc>
       </w:tr>
@@ -1335,14 +1420,7 @@
               <w:rPr>
                 <w:sz w:val="24"/>
               </w:rPr>
-              <w:t xml:space="preserve">Pass </w:t>
-            </w:r>
-            <w:r>
-              <w:rPr>
-                <w:rFonts w:ascii="Segoe UI Symbol" w:eastAsia="Segoe UI Symbol" w:hAnsi="Segoe UI Symbol"/>
-                <w:color w:val="222222"/>
-              </w:rPr>
-              <w:t>✓</w:t>
+              <w:t xml:space="preserve">Fail </w:t>
             </w:r>
           </w:p>
         </w:tc>
@@ -1435,6 +1513,7 @@
                 <w:b/>
                 <w:sz w:val="24"/>
               </w:rPr>
+              <w:lastRenderedPageBreak/>
               <w:t>/Incomplete)</w:t>
             </w:r>
           </w:p>
@@ -1916,6 +1995,14 @@
               </w:rPr>
               <w:t>Display Final Invoice</w:t>
             </w:r>
+            <w:r>
+              <w:rPr>
+                <w:rFonts w:ascii="Times New Roman" w:hAnsi="Times New Roman" w:cs="Times New Roman"/>
+                <w:sz w:val="28"/>
+                <w:szCs w:val="28"/>
+              </w:rPr>
+              <w:t>, service charges is not added in the invoice.</w:t>
+            </w:r>
           </w:p>
         </w:tc>
         <w:tc>
@@ -1933,15 +2020,6 @@
                 <w:szCs w:val="28"/>
               </w:rPr>
             </w:pPr>
-            <w:r>
-              <w:rPr>
-                <w:rFonts w:ascii="Segoe UI Symbol" w:eastAsia="Segoe UI Symbol" w:hAnsi="Segoe UI Symbol"/>
-                <w:b/>
-                <w:color w:val="222222"/>
-                <w:sz w:val="18"/>
-              </w:rPr>
-              <w:t>✓</w:t>
-            </w:r>
           </w:p>
         </w:tc>
         <w:tc>
@@ -1959,6 +2037,14 @@
                 <w:szCs w:val="28"/>
               </w:rPr>
             </w:pPr>
+            <w:r>
+              <w:rPr>
+                <w:rFonts w:ascii="Times New Roman" w:hAnsi="Times New Roman" w:cs="Times New Roman"/>
+                <w:sz w:val="28"/>
+                <w:szCs w:val="28"/>
+              </w:rPr>
+              <w:t>F</w:t>
+            </w:r>
           </w:p>
         </w:tc>
       </w:tr>
@@ -2900,6 +2986,14 @@
               </w:rPr>
               <w:t>Display checkout debit message</w:t>
             </w:r>
+            <w:r>
+              <w:rPr>
+                <w:rFonts w:ascii="Times New Roman" w:hAnsi="Times New Roman" w:cs="Times New Roman"/>
+                <w:sz w:val="28"/>
+                <w:szCs w:val="28"/>
+              </w:rPr>
+              <w:t>,</w:t>
+            </w:r>
           </w:p>
         </w:tc>
         <w:tc>
@@ -3016,14 +3110,6 @@
                 <w:szCs w:val="28"/>
               </w:rPr>
             </w:pPr>
-            <w:r>
-              <w:rPr>
-                <w:rFonts w:ascii="Times New Roman" w:hAnsi="Times New Roman" w:cs="Times New Roman"/>
-                <w:sz w:val="28"/>
-                <w:szCs w:val="28"/>
-              </w:rPr>
-              <w:t>Continue</w:t>
-            </w:r>
           </w:p>
         </w:tc>
         <w:tc>
@@ -3400,8 +3486,18 @@
                 <w:sz w:val="28"/>
                 <w:szCs w:val="28"/>
               </w:rPr>
-              <w:t>Credit Card Numer</w:t>
-            </w:r>
+              <w:t xml:space="preserve">Credit Card </w:t>
+            </w:r>
+            <w:proofErr w:type="spellStart"/>
+            <w:r>
+              <w:rPr>
+                <w:rFonts w:ascii="Times New Roman" w:hAnsi="Times New Roman" w:cs="Times New Roman"/>
+                <w:sz w:val="28"/>
+                <w:szCs w:val="28"/>
+              </w:rPr>
+              <w:t>Numer</w:t>
+            </w:r>
+            <w:proofErr w:type="spellEnd"/>
           </w:p>
         </w:tc>
         <w:tc>
@@ -3533,8 +3629,6 @@
               </w:rPr>
               <w:t>V</w:t>
             </w:r>
-            <w:bookmarkStart w:id="0" w:name="_GoBack"/>
-            <w:bookmarkEnd w:id="0"/>
           </w:p>
         </w:tc>
         <w:tc>
@@ -3637,9 +3731,9 @@
           <w:szCs w:val="40"/>
           <w:u w:val="single"/>
         </w:rPr>
-        <w:lastRenderedPageBreak/>
         <w:t xml:space="preserve">3. </w:t>
       </w:r>
+      <w:proofErr w:type="gramStart"/>
       <w:r>
         <w:rPr>
           <w:b/>
@@ -3647,7 +3741,17 @@
           <w:szCs w:val="40"/>
           <w:u w:val="single"/>
         </w:rPr>
-        <w:t>UAT  CASE : Screen shots</w:t>
+        <w:t>UAT  CASE</w:t>
+      </w:r>
+      <w:proofErr w:type="gramEnd"/>
+      <w:r>
+        <w:rPr>
+          <w:b/>
+          <w:sz w:val="40"/>
+          <w:szCs w:val="40"/>
+          <w:u w:val="single"/>
+        </w:rPr>
+        <w:t xml:space="preserve"> : Screen shots</w:t>
       </w:r>
     </w:p>
     <w:p>
@@ -3766,6 +3870,7 @@
           <w:noProof/>
           <w:lang w:eastAsia="en-IN"/>
         </w:rPr>
+        <w:lastRenderedPageBreak/>
         <w:drawing>
           <wp:inline distT="0" distB="0" distL="0" distR="0" wp14:anchorId="3F549C4A" wp14:editId="2BFC9A2D">
             <wp:extent cx="5334000" cy="3343275"/>
@@ -3828,9 +3933,17 @@
           <w:b/>
           <w:u w:val="single"/>
         </w:rPr>
-        <w:lastRenderedPageBreak/>
-        <w:t>2.  CHECKIN :</w:t>
+        <w:t xml:space="preserve">2.  </w:t>
       </w:r>
+      <w:proofErr w:type="gramStart"/>
+      <w:r>
+        <w:rPr>
+          <w:b/>
+          <w:u w:val="single"/>
+        </w:rPr>
+        <w:t>CHECKIN :</w:t>
+      </w:r>
+      <w:proofErr w:type="gramEnd"/>
     </w:p>
     <w:p>
       <w:pPr>
@@ -3935,84 +4048,11 @@
           <w:u w:val="single"/>
         </w:rPr>
       </w:pPr>
-    </w:p>
-    <w:p>
-      <w:pPr>
-        <w:rPr>
-          <w:b/>
-          <w:u w:val="single"/>
-        </w:rPr>
-      </w:pPr>
-    </w:p>
-    <w:p>
-      <w:pPr>
-        <w:rPr>
-          <w:b/>
-          <w:u w:val="single"/>
-        </w:rPr>
-      </w:pPr>
-    </w:p>
-    <w:p>
-      <w:pPr>
-        <w:rPr>
-          <w:b/>
-          <w:u w:val="single"/>
-        </w:rPr>
-      </w:pPr>
-    </w:p>
-    <w:p>
-      <w:pPr>
-        <w:rPr>
-          <w:b/>
-          <w:u w:val="single"/>
-        </w:rPr>
-      </w:pPr>
-    </w:p>
-    <w:p>
-      <w:pPr>
-        <w:rPr>
-          <w:b/>
-          <w:u w:val="single"/>
-        </w:rPr>
-      </w:pPr>
-    </w:p>
-    <w:p>
-      <w:pPr>
-        <w:rPr>
-          <w:b/>
-          <w:u w:val="single"/>
-        </w:rPr>
-      </w:pPr>
-    </w:p>
-    <w:p>
-      <w:pPr>
-        <w:rPr>
-          <w:b/>
-          <w:u w:val="single"/>
-        </w:rPr>
-      </w:pPr>
-    </w:p>
-    <w:p>
-      <w:pPr>
-        <w:rPr>
-          <w:b/>
-          <w:u w:val="single"/>
-        </w:rPr>
-      </w:pPr>
-    </w:p>
-    <w:p>
-      <w:pPr>
-        <w:rPr>
-          <w:b/>
-          <w:u w:val="single"/>
-        </w:rPr>
-      </w:pPr>
       <w:r>
         <w:rPr>
           <w:b/>
           <w:u w:val="single"/>
         </w:rPr>
-        <w:lastRenderedPageBreak/>
         <w:t xml:space="preserve">3. USING AMENITIES: </w:t>
       </w:r>
     </w:p>
@@ -4118,21 +4158,8 @@
         </w:rPr>
         <w:t xml:space="preserve"> The amount $126 has  to be charged but it shows 0.0</w:t>
       </w:r>
-      <w:r>
-        <w:rPr>
-          <w:b/>
-          <w:u w:val="single"/>
-        </w:rPr>
-        <w:t>:</w:t>
-      </w:r>
-    </w:p>
-    <w:p>
-      <w:pPr>
-        <w:rPr>
-          <w:b/>
-          <w:u w:val="single"/>
-        </w:rPr>
-      </w:pPr>
+      <w:bookmarkStart w:id="0" w:name="_GoBack"/>
+      <w:bookmarkEnd w:id="0"/>
     </w:p>
     <w:p>
       <w:pPr>

</xml_diff>